<commit_message>
add user_id for quiz 1
</commit_message>
<xml_diff>
--- a/quizzes/cse262_sp_2022_quiz1.docx
+++ b/quizzes/cse262_sp_2022_quiz1.docx
@@ -80,31 +80,15 @@
         <w:t>→</w:t>
       </w:r>
       <w:r>
-        <w:t xml:space="preserve"> </w:t>
-      </w:r>
-      <w:proofErr w:type="spellStart"/>
-      <w:r>
-        <w:t>stmt</w:t>
-      </w:r>
-      <w:proofErr w:type="spellEnd"/>
-      <w:r>
-        <w:t xml:space="preserve"> list $$</w:t>
-      </w:r>
-    </w:p>
-    <w:p>
-      <w:pPr>
-        <w:pStyle w:val="LO-normal"/>
-      </w:pPr>
-      <w:r>
-        <w:t xml:space="preserve">2. </w:t>
-      </w:r>
-      <w:proofErr w:type="spellStart"/>
-      <w:r>
-        <w:t>stmt</w:t>
-      </w:r>
-      <w:proofErr w:type="spellEnd"/>
-      <w:r>
-        <w:t xml:space="preserve"> list −</w:t>
+        <w:t xml:space="preserve"> stmt list $$</w:t>
+      </w:r>
+    </w:p>
+    <w:p>
+      <w:pPr>
+        <w:pStyle w:val="LO-normal"/>
+      </w:pPr>
+      <w:r>
+        <w:t>2. stmt list −</w:t>
       </w:r>
       <w:r>
         <w:rPr>
@@ -113,36 +97,15 @@
         <w:t>→</w:t>
       </w:r>
       <w:r>
-        <w:t xml:space="preserve"> </w:t>
-      </w:r>
-      <w:proofErr w:type="spellStart"/>
-      <w:r>
-        <w:t>stmt</w:t>
-      </w:r>
-      <w:proofErr w:type="spellEnd"/>
-      <w:r>
-        <w:t xml:space="preserve"> list </w:t>
-      </w:r>
-      <w:proofErr w:type="spellStart"/>
-      <w:r>
-        <w:t>stmt</w:t>
-      </w:r>
-      <w:proofErr w:type="spellEnd"/>
-    </w:p>
-    <w:p>
-      <w:pPr>
-        <w:pStyle w:val="LO-normal"/>
-      </w:pPr>
-      <w:r>
-        <w:t xml:space="preserve">3. </w:t>
-      </w:r>
-      <w:proofErr w:type="spellStart"/>
-      <w:r>
-        <w:t>stmt</w:t>
-      </w:r>
-      <w:proofErr w:type="spellEnd"/>
-      <w:r>
-        <w:t xml:space="preserve"> list −</w:t>
+        <w:t xml:space="preserve"> stmt list stmt</w:t>
+      </w:r>
+    </w:p>
+    <w:p>
+      <w:pPr>
+        <w:pStyle w:val="LO-normal"/>
+      </w:pPr>
+      <w:r>
+        <w:t>3. stmt list −</w:t>
       </w:r>
       <w:r>
         <w:rPr>
@@ -151,28 +114,15 @@
         <w:t>→</w:t>
       </w:r>
       <w:r>
-        <w:t xml:space="preserve"> </w:t>
-      </w:r>
-      <w:proofErr w:type="spellStart"/>
-      <w:r>
-        <w:t>stmt</w:t>
-      </w:r>
-      <w:proofErr w:type="spellEnd"/>
-    </w:p>
-    <w:p>
-      <w:pPr>
-        <w:pStyle w:val="LO-normal"/>
-      </w:pPr>
-      <w:r>
-        <w:t xml:space="preserve">4. </w:t>
-      </w:r>
-      <w:proofErr w:type="spellStart"/>
-      <w:r>
-        <w:t>stmt</w:t>
-      </w:r>
-      <w:proofErr w:type="spellEnd"/>
-      <w:r>
-        <w:t xml:space="preserve"> −</w:t>
+        <w:t xml:space="preserve"> stmt</w:t>
+      </w:r>
+    </w:p>
+    <w:p>
+      <w:pPr>
+        <w:pStyle w:val="LO-normal"/>
+      </w:pPr>
+      <w:r>
+        <w:t>4. stmt −</w:t>
       </w:r>
       <w:r>
         <w:rPr>
@@ -189,15 +139,7 @@
         <w:pStyle w:val="LO-normal"/>
       </w:pPr>
       <w:r>
-        <w:t xml:space="preserve">5. </w:t>
-      </w:r>
-      <w:proofErr w:type="spellStart"/>
-      <w:r>
-        <w:t>stmt</w:t>
-      </w:r>
-      <w:proofErr w:type="spellEnd"/>
-      <w:r>
-        <w:t xml:space="preserve"> −</w:t>
+        <w:t>5. stmt −</w:t>
       </w:r>
       <w:r>
         <w:rPr>
@@ -217,15 +159,7 @@
         </w:rPr>
       </w:pPr>
       <w:r>
-        <w:t xml:space="preserve">6. </w:t>
-      </w:r>
-      <w:proofErr w:type="spellStart"/>
-      <w:r>
-        <w:t>stmt</w:t>
-      </w:r>
-      <w:proofErr w:type="spellEnd"/>
-      <w:r>
-        <w:t xml:space="preserve"> −</w:t>
+        <w:t>6. stmt −</w:t>
       </w:r>
       <w:r>
         <w:rPr>
@@ -285,48 +219,115 @@
           <w:b/>
           <w:bCs/>
         </w:rPr>
-        <w:t xml:space="preserve">term </w:t>
-      </w:r>
-      <w:proofErr w:type="spellStart"/>
-      <w:r>
-        <w:rPr>
-          <w:rFonts w:eastAsia="宋体"/>
+        <w:t>term modu op term</w:t>
+      </w:r>
+    </w:p>
+    <w:p>
+      <w:pPr>
+        <w:pStyle w:val="LO-normal"/>
+        <w:rPr>
           <w:b/>
           <w:bCs/>
         </w:rPr>
-        <w:t>modu</w:t>
-      </w:r>
-      <w:proofErr w:type="spellEnd"/>
-      <w:r>
-        <w:rPr>
-          <w:rFonts w:eastAsia="宋体"/>
+      </w:pPr>
+      <w:r>
+        <w:rPr>
           <w:b/>
           <w:bCs/>
         </w:rPr>
-        <w:t xml:space="preserve"> op term</w:t>
-      </w:r>
-    </w:p>
-    <w:p>
-      <w:pPr>
-        <w:pStyle w:val="LO-normal"/>
-        <w:rPr>
+        <w:t>8. expr −</w:t>
+      </w:r>
+      <w:r>
+        <w:rPr>
+          <w:rFonts w:hint="eastAsia"/>
           <w:b/>
           <w:bCs/>
         </w:rPr>
-      </w:pPr>
+        <w:t>→</w:t>
+      </w:r>
       <w:r>
         <w:rPr>
           <w:b/>
           <w:bCs/>
         </w:rPr>
-        <w:t>8. expr −</w:t>
+        <w:t xml:space="preserve"> expr add op </w:t>
+      </w:r>
+      <w:r>
+        <w:rPr>
+          <w:b/>
+          <w:bCs/>
+        </w:rPr>
+        <w:t>expr</w:t>
+      </w:r>
+    </w:p>
+    <w:p>
+      <w:pPr>
+        <w:pStyle w:val="LO-normal"/>
+      </w:pPr>
+      <w:r>
+        <w:t>9. term −</w:t>
       </w:r>
       <w:r>
         <w:rPr>
           <w:rFonts w:hint="eastAsia"/>
+        </w:rPr>
+        <w:t>→</w:t>
+      </w:r>
+      <w:r>
+        <w:t xml:space="preserve"> factor</w:t>
+      </w:r>
+    </w:p>
+    <w:p>
+      <w:pPr>
+        <w:pStyle w:val="LO-normal"/>
+        <w:rPr>
           <w:b/>
           <w:bCs/>
         </w:rPr>
+      </w:pPr>
+      <w:r>
+        <w:rPr>
+          <w:b/>
+          <w:bCs/>
+        </w:rPr>
+        <w:t>2</w:t>
+      </w:r>
+      <w:r>
+        <w:rPr>
+          <w:b/>
+          <w:bCs/>
+        </w:rPr>
+        <w:t>0</w:t>
+      </w:r>
+      <w:r>
+        <w:rPr>
+          <w:b/>
+          <w:bCs/>
+        </w:rPr>
+        <w:t>. term-&gt; factor expo op factor</w:t>
+      </w:r>
+    </w:p>
+    <w:p>
+      <w:pPr>
+        <w:pStyle w:val="LO-normal"/>
+        <w:rPr>
+          <w:b/>
+          <w:bCs/>
+        </w:rPr>
+      </w:pPr>
+      <w:r>
+        <w:rPr>
+          <w:b/>
+          <w:bCs/>
+        </w:rPr>
+        <w:t>10. term −</w:t>
+      </w:r>
+      <w:r>
+        <w:rPr>
+          <w:rFonts w:hint="eastAsia"/>
+          <w:b/>
+          <w:bCs/>
+        </w:rPr>
         <w:t>→</w:t>
       </w:r>
       <w:r>
@@ -334,22 +335,22 @@
           <w:b/>
           <w:bCs/>
         </w:rPr>
-        <w:t xml:space="preserve"> expr add op </w:t>
+        <w:t xml:space="preserve"> term mult op</w:t>
       </w:r>
       <w:r>
         <w:rPr>
           <w:b/>
           <w:bCs/>
         </w:rPr>
-        <w:t>expr</w:t>
-      </w:r>
-    </w:p>
-    <w:p>
-      <w:pPr>
-        <w:pStyle w:val="LO-normal"/>
-      </w:pPr>
-      <w:r>
-        <w:t>9. term −</w:t>
+        <w:t xml:space="preserve"> term</w:t>
+      </w:r>
+    </w:p>
+    <w:p>
+      <w:pPr>
+        <w:pStyle w:val="LO-normal"/>
+      </w:pPr>
+      <w:r>
+        <w:t>11. factor −</w:t>
       </w:r>
       <w:r>
         <w:rPr>
@@ -358,314 +359,161 @@
         <w:t>→</w:t>
       </w:r>
       <w:r>
-        <w:t xml:space="preserve"> factor</w:t>
-      </w:r>
-    </w:p>
-    <w:p>
-      <w:pPr>
-        <w:pStyle w:val="LO-normal"/>
-        <w:rPr>
+        <w:t xml:space="preserve"> ( expr )</w:t>
+      </w:r>
+    </w:p>
+    <w:p>
+      <w:pPr>
+        <w:pStyle w:val="LO-normal"/>
+      </w:pPr>
+      <w:r>
+        <w:t>12. factor −</w:t>
+      </w:r>
+      <w:r>
+        <w:rPr>
+          <w:rFonts w:hint="eastAsia"/>
+        </w:rPr>
+        <w:t>→</w:t>
+      </w:r>
+      <w:r>
+        <w:t xml:space="preserve"> id</w:t>
+      </w:r>
+    </w:p>
+    <w:p>
+      <w:pPr>
+        <w:pStyle w:val="LO-normal"/>
+      </w:pPr>
+      <w:r>
+        <w:t>13. factor −</w:t>
+      </w:r>
+      <w:r>
+        <w:rPr>
+          <w:rFonts w:hint="eastAsia"/>
+        </w:rPr>
+        <w:t>→</w:t>
+      </w:r>
+      <w:r>
+        <w:t xml:space="preserve"> number</w:t>
+      </w:r>
+    </w:p>
+    <w:p>
+      <w:pPr>
+        <w:pStyle w:val="LO-normal"/>
+      </w:pPr>
+      <w:r>
+        <w:t>14. add op −</w:t>
+      </w:r>
+      <w:r>
+        <w:rPr>
+          <w:rFonts w:hint="eastAsia"/>
+        </w:rPr>
+        <w:t>→</w:t>
+      </w:r>
+      <w:r>
+        <w:t xml:space="preserve"> +</w:t>
+      </w:r>
+    </w:p>
+    <w:p>
+      <w:pPr>
+        <w:pStyle w:val="LO-normal"/>
+      </w:pPr>
+      <w:r>
+        <w:t>15. add op −</w:t>
+      </w:r>
+      <w:r>
+        <w:rPr>
+          <w:rFonts w:hint="eastAsia"/>
+        </w:rPr>
+        <w:t>→</w:t>
+      </w:r>
+      <w:r>
+        <w:t xml:space="preserve"> -</w:t>
+      </w:r>
+    </w:p>
+    <w:p>
+      <w:pPr>
+        <w:pStyle w:val="LO-normal"/>
+      </w:pPr>
+      <w:r>
+        <w:t>16. mult op −</w:t>
+      </w:r>
+      <w:r>
+        <w:rPr>
+          <w:rFonts w:hint="eastAsia"/>
+        </w:rPr>
+        <w:t>→</w:t>
+      </w:r>
+      <w:r>
+        <w:t xml:space="preserve"> *</w:t>
+      </w:r>
+    </w:p>
+    <w:p>
+      <w:pPr>
+        <w:pStyle w:val="LO-normal"/>
+      </w:pPr>
+      <w:r>
+        <w:t>17. mult op −</w:t>
+      </w:r>
+      <w:r>
+        <w:rPr>
+          <w:rFonts w:hint="eastAsia"/>
+        </w:rPr>
+        <w:t>→</w:t>
+      </w:r>
+      <w:r>
+        <w:t xml:space="preserve"> /</w:t>
+      </w:r>
+    </w:p>
+    <w:p>
+      <w:pPr>
+        <w:pStyle w:val="LO-normal"/>
+        <w:rPr>
+          <w:rFonts w:eastAsia="宋体"/>
           <w:b/>
           <w:bCs/>
         </w:rPr>
       </w:pPr>
       <w:r>
         <w:rPr>
+          <w:rFonts w:eastAsia="宋体" w:hint="eastAsia"/>
           <w:b/>
           <w:bCs/>
         </w:rPr>
-        <w:t>2</w:t>
-      </w:r>
-      <w:r>
-        <w:rPr>
+        <w:t>1</w:t>
+      </w:r>
+      <w:r>
+        <w:rPr>
+          <w:rFonts w:eastAsia="宋体"/>
           <w:b/>
           <w:bCs/>
         </w:rPr>
-        <w:t>0</w:t>
-      </w:r>
-      <w:r>
-        <w:rPr>
+        <w:t>8. exop op -&gt; ^</w:t>
+      </w:r>
+    </w:p>
+    <w:p>
+      <w:pPr>
+        <w:pStyle w:val="LO-normal"/>
+        <w:rPr>
+          <w:rFonts w:eastAsia="宋体"/>
           <w:b/>
           <w:bCs/>
         </w:rPr>
-        <w:t>. term-&gt; factor expo op factor</w:t>
-      </w:r>
-    </w:p>
-    <w:p>
-      <w:pPr>
-        <w:pStyle w:val="LO-normal"/>
-        <w:rPr>
+      </w:pPr>
+      <w:r>
+        <w:rPr>
+          <w:rFonts w:eastAsia="宋体" w:hint="eastAsia"/>
           <w:b/>
           <w:bCs/>
         </w:rPr>
-      </w:pPr>
-      <w:r>
-        <w:rPr>
+        <w:t>1</w:t>
+      </w:r>
+      <w:r>
+        <w:rPr>
+          <w:rFonts w:eastAsia="宋体"/>
           <w:b/>
           <w:bCs/>
         </w:rPr>
-        <w:t>10. term −</w:t>
-      </w:r>
-      <w:r>
-        <w:rPr>
-          <w:rFonts w:hint="eastAsia"/>
-          <w:b/>
-          <w:bCs/>
-        </w:rPr>
-        <w:t>→</w:t>
-      </w:r>
-      <w:r>
-        <w:rPr>
-          <w:b/>
-          <w:bCs/>
-        </w:rPr>
-        <w:t xml:space="preserve"> term </w:t>
-      </w:r>
-      <w:proofErr w:type="spellStart"/>
-      <w:r>
-        <w:rPr>
-          <w:b/>
-          <w:bCs/>
-        </w:rPr>
-        <w:t>mult</w:t>
-      </w:r>
-      <w:proofErr w:type="spellEnd"/>
-      <w:r>
-        <w:rPr>
-          <w:b/>
-          <w:bCs/>
-        </w:rPr>
-        <w:t xml:space="preserve"> op</w:t>
-      </w:r>
-      <w:r>
-        <w:rPr>
-          <w:b/>
-          <w:bCs/>
-        </w:rPr>
-        <w:t xml:space="preserve"> term</w:t>
-      </w:r>
-    </w:p>
-    <w:p>
-      <w:pPr>
-        <w:pStyle w:val="LO-normal"/>
-      </w:pPr>
-      <w:r>
-        <w:t>11. factor −</w:t>
-      </w:r>
-      <w:r>
-        <w:rPr>
-          <w:rFonts w:hint="eastAsia"/>
-        </w:rPr>
-        <w:t>→</w:t>
-      </w:r>
-      <w:r>
-        <w:t xml:space="preserve"> ( expr )</w:t>
-      </w:r>
-    </w:p>
-    <w:p>
-      <w:pPr>
-        <w:pStyle w:val="LO-normal"/>
-      </w:pPr>
-      <w:r>
-        <w:t>12. factor −</w:t>
-      </w:r>
-      <w:r>
-        <w:rPr>
-          <w:rFonts w:hint="eastAsia"/>
-        </w:rPr>
-        <w:t>→</w:t>
-      </w:r>
-      <w:r>
-        <w:t xml:space="preserve"> id</w:t>
-      </w:r>
-    </w:p>
-    <w:p>
-      <w:pPr>
-        <w:pStyle w:val="LO-normal"/>
-      </w:pPr>
-      <w:r>
-        <w:t>13. factor −</w:t>
-      </w:r>
-      <w:r>
-        <w:rPr>
-          <w:rFonts w:hint="eastAsia"/>
-        </w:rPr>
-        <w:t>→</w:t>
-      </w:r>
-      <w:r>
-        <w:t xml:space="preserve"> number</w:t>
-      </w:r>
-    </w:p>
-    <w:p>
-      <w:pPr>
-        <w:pStyle w:val="LO-normal"/>
-      </w:pPr>
-      <w:r>
-        <w:t>14. add op −</w:t>
-      </w:r>
-      <w:r>
-        <w:rPr>
-          <w:rFonts w:hint="eastAsia"/>
-        </w:rPr>
-        <w:t>→</w:t>
-      </w:r>
-      <w:r>
-        <w:t xml:space="preserve"> +</w:t>
-      </w:r>
-    </w:p>
-    <w:p>
-      <w:pPr>
-        <w:pStyle w:val="LO-normal"/>
-      </w:pPr>
-      <w:r>
-        <w:t>15. add op −</w:t>
-      </w:r>
-      <w:r>
-        <w:rPr>
-          <w:rFonts w:hint="eastAsia"/>
-        </w:rPr>
-        <w:t>→</w:t>
-      </w:r>
-      <w:r>
-        <w:t xml:space="preserve"> -</w:t>
-      </w:r>
-    </w:p>
-    <w:p>
-      <w:pPr>
-        <w:pStyle w:val="LO-normal"/>
-      </w:pPr>
-      <w:r>
-        <w:t xml:space="preserve">16. </w:t>
-      </w:r>
-      <w:proofErr w:type="spellStart"/>
-      <w:r>
-        <w:t>mult</w:t>
-      </w:r>
-      <w:proofErr w:type="spellEnd"/>
-      <w:r>
-        <w:t xml:space="preserve"> op −</w:t>
-      </w:r>
-      <w:r>
-        <w:rPr>
-          <w:rFonts w:hint="eastAsia"/>
-        </w:rPr>
-        <w:t>→</w:t>
-      </w:r>
-      <w:r>
-        <w:t xml:space="preserve"> *</w:t>
-      </w:r>
-    </w:p>
-    <w:p>
-      <w:pPr>
-        <w:pStyle w:val="LO-normal"/>
-      </w:pPr>
-      <w:r>
-        <w:t xml:space="preserve">17. </w:t>
-      </w:r>
-      <w:proofErr w:type="spellStart"/>
-      <w:r>
-        <w:t>mult</w:t>
-      </w:r>
-      <w:proofErr w:type="spellEnd"/>
-      <w:r>
-        <w:t xml:space="preserve"> op −</w:t>
-      </w:r>
-      <w:r>
-        <w:rPr>
-          <w:rFonts w:hint="eastAsia"/>
-        </w:rPr>
-        <w:t>→</w:t>
-      </w:r>
-      <w:r>
-        <w:t xml:space="preserve"> /</w:t>
-      </w:r>
-    </w:p>
-    <w:p>
-      <w:pPr>
-        <w:pStyle w:val="LO-normal"/>
-        <w:rPr>
-          <w:rFonts w:eastAsia="宋体"/>
-          <w:b/>
-          <w:bCs/>
-        </w:rPr>
-      </w:pPr>
-      <w:r>
-        <w:rPr>
-          <w:rFonts w:eastAsia="宋体" w:hint="eastAsia"/>
-          <w:b/>
-          <w:bCs/>
-        </w:rPr>
-        <w:t>1</w:t>
-      </w:r>
-      <w:r>
-        <w:rPr>
-          <w:rFonts w:eastAsia="宋体"/>
-          <w:b/>
-          <w:bCs/>
-        </w:rPr>
-        <w:t xml:space="preserve">8. </w:t>
-      </w:r>
-      <w:proofErr w:type="spellStart"/>
-      <w:r>
-        <w:rPr>
-          <w:rFonts w:eastAsia="宋体"/>
-          <w:b/>
-          <w:bCs/>
-        </w:rPr>
-        <w:t>exop</w:t>
-      </w:r>
-      <w:proofErr w:type="spellEnd"/>
-      <w:r>
-        <w:rPr>
-          <w:rFonts w:eastAsia="宋体"/>
-          <w:b/>
-          <w:bCs/>
-        </w:rPr>
-        <w:t xml:space="preserve"> op -&gt; ^</w:t>
-      </w:r>
-    </w:p>
-    <w:p>
-      <w:pPr>
-        <w:pStyle w:val="LO-normal"/>
-        <w:rPr>
-          <w:rFonts w:eastAsia="宋体"/>
-          <w:b/>
-          <w:bCs/>
-        </w:rPr>
-      </w:pPr>
-      <w:r>
-        <w:rPr>
-          <w:rFonts w:eastAsia="宋体" w:hint="eastAsia"/>
-          <w:b/>
-          <w:bCs/>
-        </w:rPr>
-        <w:t>1</w:t>
-      </w:r>
-      <w:r>
-        <w:rPr>
-          <w:rFonts w:eastAsia="宋体"/>
-          <w:b/>
-          <w:bCs/>
-        </w:rPr>
-        <w:t xml:space="preserve">9. </w:t>
-      </w:r>
-      <w:proofErr w:type="spellStart"/>
-      <w:r>
-        <w:rPr>
-          <w:rFonts w:eastAsia="宋体"/>
-          <w:b/>
-          <w:bCs/>
-        </w:rPr>
-        <w:t>modu</w:t>
-      </w:r>
-      <w:proofErr w:type="spellEnd"/>
-      <w:r>
-        <w:rPr>
-          <w:rFonts w:eastAsia="宋体"/>
-          <w:b/>
-          <w:bCs/>
-        </w:rPr>
-        <w:t xml:space="preserve"> op -&gt; %</w:t>
+        <w:t>9. modu op -&gt; %</w:t>
       </w:r>
     </w:p>
     <w:p>
@@ -836,21 +684,7 @@
         <w:rPr>
           <w:rFonts w:eastAsia="宋体"/>
         </w:rPr>
-        <w:t xml:space="preserve">here is no change in the add op, since it has the lowest precedence, and both </w:t>
-      </w:r>
-      <w:proofErr w:type="spellStart"/>
-      <w:r>
-        <w:rPr>
-          <w:rFonts w:eastAsia="宋体"/>
-        </w:rPr>
-        <w:t>mult</w:t>
-      </w:r>
-      <w:proofErr w:type="spellEnd"/>
-      <w:r>
-        <w:rPr>
-          <w:rFonts w:eastAsia="宋体"/>
-        </w:rPr>
-        <w:t xml:space="preserve"> op and expo op are child of term</w:t>
+        <w:t>here is no change in the add op, since it has the lowest precedence, and both mult op and expo op are child of term</w:t>
       </w:r>
       <w:r>
         <w:rPr>
@@ -880,35 +714,7 @@
         <w:rPr>
           <w:rFonts w:eastAsia="宋体"/>
         </w:rPr>
-        <w:t xml:space="preserve">hanged the second state in the </w:t>
-      </w:r>
-      <w:proofErr w:type="spellStart"/>
-      <w:r>
-        <w:rPr>
-          <w:rFonts w:eastAsia="宋体"/>
-        </w:rPr>
-        <w:t>mult</w:t>
-      </w:r>
-      <w:proofErr w:type="spellEnd"/>
-      <w:r>
-        <w:rPr>
-          <w:rFonts w:eastAsia="宋体"/>
-        </w:rPr>
-        <w:t xml:space="preserve"> op to term, which allow expo op perform before </w:t>
-      </w:r>
-      <w:proofErr w:type="spellStart"/>
-      <w:r>
-        <w:rPr>
-          <w:rFonts w:eastAsia="宋体"/>
-        </w:rPr>
-        <w:t>mult</w:t>
-      </w:r>
-      <w:proofErr w:type="spellEnd"/>
-      <w:r>
-        <w:rPr>
-          <w:rFonts w:eastAsia="宋体"/>
-        </w:rPr>
-        <w:t xml:space="preserve"> op</w:t>
+        <w:t>hanged the second state in the mult op to term, which allow expo op perform before mult op</w:t>
       </w:r>
     </w:p>
     <w:p>
@@ -932,21 +738,7 @@
         <w:rPr>
           <w:rFonts w:eastAsia="宋体"/>
         </w:rPr>
-        <w:t xml:space="preserve">dd in 21, since the precedence order is : add &lt; modulus&lt; multi &lt; exponent, therefore, we should create </w:t>
-      </w:r>
-      <w:proofErr w:type="spellStart"/>
-      <w:r>
-        <w:rPr>
-          <w:rFonts w:eastAsia="宋体"/>
-        </w:rPr>
-        <w:t>modu</w:t>
-      </w:r>
-      <w:proofErr w:type="spellEnd"/>
-      <w:r>
-        <w:rPr>
-          <w:rFonts w:eastAsia="宋体"/>
-        </w:rPr>
-        <w:t xml:space="preserve"> op as the child of experiment, preventing the circumstance that it operate before multi or exponent without ()</w:t>
+        <w:t>dd in 21, since the precedence order is : add &lt; modulus&lt; multi &lt; exponent, therefore, we should create modu op as the child of experiment, preventing the circumstance that it operate before multi or exponent without ()</w:t>
       </w:r>
     </w:p>
     <w:p>
@@ -994,21 +786,7 @@
         <w:rPr>
           <w:rFonts w:eastAsia="宋体"/>
         </w:rPr>
-        <w:t xml:space="preserve">hanged the child state of add op to </w:t>
-      </w:r>
-      <w:proofErr w:type="spellStart"/>
-      <w:r>
-        <w:rPr>
-          <w:rFonts w:eastAsia="宋体"/>
-        </w:rPr>
-        <w:t>expre</w:t>
-      </w:r>
-      <w:proofErr w:type="spellEnd"/>
-      <w:r>
-        <w:rPr>
-          <w:rFonts w:eastAsia="宋体"/>
-        </w:rPr>
-        <w:t>, which will refer to all other states, for the reason that the add op has the lowest precedence</w:t>
+        <w:t>hanged the child state of add op to expre, which will refer to all other states, for the reason that the add op has the lowest precedence</w:t>
       </w:r>
     </w:p>
     <w:p>
@@ -1101,21 +879,7 @@
         <w:rPr>
           <w:rFonts w:eastAsia="宋体"/>
         </w:rPr>
-        <w:t xml:space="preserve"> with same input, for example, if the input is ‘a’ ‘n’ ‘d’, it can be referred to IDENTIFER and </w:t>
-      </w:r>
-      <w:proofErr w:type="spellStart"/>
-      <w:r>
-        <w:rPr>
-          <w:rFonts w:eastAsia="宋体"/>
-        </w:rPr>
-        <w:t>AND</w:t>
-      </w:r>
-      <w:proofErr w:type="spellEnd"/>
-      <w:r>
-        <w:rPr>
-          <w:rFonts w:eastAsia="宋体"/>
-        </w:rPr>
-        <w:t xml:space="preserve"> states.</w:t>
+        <w:t xml:space="preserve"> with same input, for example, if the input is ‘a’ ‘n’ ‘d’, it can be referred to IDENTIFER and AND states.</w:t>
       </w:r>
     </w:p>
     <w:p>
@@ -1131,7 +895,7 @@
       <w:pPr>
         <w:pStyle w:val="LO-normal"/>
         <w:rPr>
-          <w:rFonts w:eastAsia="宋体" w:hint="eastAsia"/>
+          <w:rFonts w:eastAsia="宋体"/>
         </w:rPr>
       </w:pPr>
       <w:r>
@@ -1246,21 +1010,7 @@
         <w:rPr>
           <w:rFonts w:eastAsia="宋体"/>
         </w:rPr>
-        <w:t xml:space="preserve"> A closure applied on DOUBLE state to read the rest number, and break when we read ‘)’. On the top left corner, since the input of IDENTIFIER is too long, I just use ‘id’ to refer it. On the left hand side, if we any character belongs to id at beginning or after we get {+.-}, it will make a transition to IDENTIFIER which also applies closure on </w:t>
-      </w:r>
-      <w:proofErr w:type="spellStart"/>
-      <w:r>
-        <w:rPr>
-          <w:rFonts w:eastAsia="宋体"/>
-        </w:rPr>
-        <w:t>it self</w:t>
-      </w:r>
-      <w:proofErr w:type="spellEnd"/>
-      <w:r>
-        <w:rPr>
-          <w:rFonts w:eastAsia="宋体"/>
-        </w:rPr>
-        <w:t>. Within IDENTIFIER, if we read any combination of characters that matches the key of those method, we switch to the corresponding method, and closure to read the parameter of method. If there is nothing left, a ‘)’ will bring us to break.</w:t>
+        <w:t xml:space="preserve"> A closure applied on DOUBLE state to read the rest number, and break when we read ‘)’. On the top left corner, since the input of IDENTIFIER is too long, I just use ‘id’ to refer it. On the left hand side, if we any character belongs to id at beginning or after we get {+.-}, it will make a transition to IDENTIFIER which also applies closure on it self. Within IDENTIFIER, if we read any combination of characters that matches the key of those method, we switch to the corresponding method, and closure to read the parameter of method. If there is nothing left, a ‘)’ will bring us to break.</w:t>
       </w:r>
       <w:r>
         <w:rPr>
@@ -1277,13 +1027,13 @@
           <w:numId w:val="2"/>
         </w:numPr>
         <w:rPr>
+          <w:rFonts w:eastAsia="宋体"/>
+        </w:rPr>
+      </w:pPr>
+      <w:r>
+        <w:rPr>
           <w:rFonts w:eastAsia="宋体" w:hint="eastAsia"/>
         </w:rPr>
-      </w:pPr>
-      <w:r>
-        <w:rPr>
-          <w:rFonts w:eastAsia="宋体" w:hint="eastAsia"/>
-        </w:rPr>
         <w:t>I</w:t>
       </w:r>
       <w:r>
@@ -1300,7 +1050,12 @@
       </w:r>
     </w:p>
     <w:sectPr>
-      <w:headerReference w:type="default" r:id="rId9"/>
+      <w:headerReference w:type="even" r:id="rId9"/>
+      <w:headerReference w:type="default" r:id="rId10"/>
+      <w:footerReference w:type="even" r:id="rId11"/>
+      <w:footerReference w:type="default" r:id="rId12"/>
+      <w:headerReference w:type="first" r:id="rId13"/>
+      <w:footerReference w:type="first" r:id="rId14"/>
       <w:pgSz w:w="12240" w:h="15840"/>
       <w:pgMar w:top="777" w:right="720" w:bottom="720" w:left="720" w:header="720" w:footer="0" w:gutter="0"/>
       <w:pgNumType w:start="1"/>
@@ -1337,6 +1092,36 @@
 </w:endnotes>
 </file>
 
+<file path=word/footer1.xml><?xml version="1.0" encoding="utf-8"?>
+<w:ftr xmlns:wpc="http://schemas.microsoft.com/office/word/2010/wordprocessingCanvas" xmlns:cx="http://schemas.microsoft.com/office/drawing/2014/chartex" xmlns:cx1="http://schemas.microsoft.com/office/drawing/2015/9/8/chartex" xmlns:cx2="http://schemas.microsoft.com/office/drawing/2015/10/21/chartex" xmlns:cx3="http://schemas.microsoft.com/office/drawing/2016/5/9/chartex" xmlns:cx4="http://schemas.microsoft.com/office/drawing/2016/5/10/chartex" xmlns:cx5="http://schemas.microsoft.com/office/drawing/2016/5/11/chartex" xmlns:cx6="http://schemas.microsoft.com/office/drawing/2016/5/12/chartex" xmlns:cx7="http://schemas.microsoft.com/office/drawing/2016/5/13/chartex" xmlns:cx8="http://schemas.microsoft.com/office/drawing/2016/5/14/chartex" xmlns:mc="http://schemas.openxmlformats.org/markup-compatibility/2006" xmlns:aink="http://schemas.microsoft.com/office/drawing/2016/ink" xmlns:am3d="http://schemas.microsoft.com/office/drawing/2017/model3d" xmlns:o="urn:schemas-microsoft-com:office:office" xmlns:oel="http://schemas.microsoft.com/office/2019/extlst" xmlns:r="http://schemas.openxmlformats.org/officeDocument/2006/relationships" xmlns:m="http://schemas.openxmlformats.org/officeDocument/2006/math" xmlns:v="urn:schemas-microsoft-com:vml" xmlns:wp14="http://schemas.microsoft.com/office/word/2010/wordprocessingDrawing" xmlns:wp="http://schemas.openxmlformats.org/drawingml/2006/wordprocessingDrawing" xmlns:w10="urn:schemas-microsoft-com:office:word" xmlns:w="http://schemas.openxmlformats.org/wordprocessingml/2006/main" xmlns:w14="http://schemas.microsoft.com/office/word/2010/wordml" xmlns:w15="http://schemas.microsoft.com/office/word/2012/wordml" xmlns:w16cex="http://schemas.microsoft.com/office/word/2018/wordml/cex" xmlns:w16cid="http://schemas.microsoft.com/office/word/2016/wordml/cid" xmlns:w16="http://schemas.microsoft.com/office/word/2018/wordml" xmlns:w16sdtdh="http://schemas.microsoft.com/office/word/2020/wordml/sdtdatahash" xmlns:w16se="http://schemas.microsoft.com/office/word/2015/wordml/symex" xmlns:wpg="http://schemas.microsoft.com/office/word/2010/wordprocessingGroup" xmlns:wpi="http://schemas.microsoft.com/office/word/2010/wordprocessingInk" xmlns:wne="http://schemas.microsoft.com/office/word/2006/wordml" xmlns:wps="http://schemas.microsoft.com/office/word/2010/wordprocessingShape" mc:Ignorable="w14 w15 w16se w16cid w16 w16cex w16sdtdh wp14">
+  <w:p>
+    <w:pPr>
+      <w:pStyle w:val="a7"/>
+    </w:pPr>
+  </w:p>
+</w:ftr>
+</file>
+
+<file path=word/footer2.xml><?xml version="1.0" encoding="utf-8"?>
+<w:ftr xmlns:wpc="http://schemas.microsoft.com/office/word/2010/wordprocessingCanvas" xmlns:cx="http://schemas.microsoft.com/office/drawing/2014/chartex" xmlns:cx1="http://schemas.microsoft.com/office/drawing/2015/9/8/chartex" xmlns:cx2="http://schemas.microsoft.com/office/drawing/2015/10/21/chartex" xmlns:cx3="http://schemas.microsoft.com/office/drawing/2016/5/9/chartex" xmlns:cx4="http://schemas.microsoft.com/office/drawing/2016/5/10/chartex" xmlns:cx5="http://schemas.microsoft.com/office/drawing/2016/5/11/chartex" xmlns:cx6="http://schemas.microsoft.com/office/drawing/2016/5/12/chartex" xmlns:cx7="http://schemas.microsoft.com/office/drawing/2016/5/13/chartex" xmlns:cx8="http://schemas.microsoft.com/office/drawing/2016/5/14/chartex" xmlns:mc="http://schemas.openxmlformats.org/markup-compatibility/2006" xmlns:aink="http://schemas.microsoft.com/office/drawing/2016/ink" xmlns:am3d="http://schemas.microsoft.com/office/drawing/2017/model3d" xmlns:o="urn:schemas-microsoft-com:office:office" xmlns:oel="http://schemas.microsoft.com/office/2019/extlst" xmlns:r="http://schemas.openxmlformats.org/officeDocument/2006/relationships" xmlns:m="http://schemas.openxmlformats.org/officeDocument/2006/math" xmlns:v="urn:schemas-microsoft-com:vml" xmlns:wp14="http://schemas.microsoft.com/office/word/2010/wordprocessingDrawing" xmlns:wp="http://schemas.openxmlformats.org/drawingml/2006/wordprocessingDrawing" xmlns:w10="urn:schemas-microsoft-com:office:word" xmlns:w="http://schemas.openxmlformats.org/wordprocessingml/2006/main" xmlns:w14="http://schemas.microsoft.com/office/word/2010/wordml" xmlns:w15="http://schemas.microsoft.com/office/word/2012/wordml" xmlns:w16cex="http://schemas.microsoft.com/office/word/2018/wordml/cex" xmlns:w16cid="http://schemas.microsoft.com/office/word/2016/wordml/cid" xmlns:w16="http://schemas.microsoft.com/office/word/2018/wordml" xmlns:w16sdtdh="http://schemas.microsoft.com/office/word/2020/wordml/sdtdatahash" xmlns:w16se="http://schemas.microsoft.com/office/word/2015/wordml/symex" xmlns:wpg="http://schemas.microsoft.com/office/word/2010/wordprocessingGroup" xmlns:wpi="http://schemas.microsoft.com/office/word/2010/wordprocessingInk" xmlns:wne="http://schemas.microsoft.com/office/word/2006/wordml" xmlns:wps="http://schemas.microsoft.com/office/word/2010/wordprocessingShape" mc:Ignorable="w14 w15 w16se w16cid w16 w16cex w16sdtdh wp14">
+  <w:p>
+    <w:pPr>
+      <w:pStyle w:val="a7"/>
+    </w:pPr>
+  </w:p>
+</w:ftr>
+</file>
+
+<file path=word/footer3.xml><?xml version="1.0" encoding="utf-8"?>
+<w:ftr xmlns:wpc="http://schemas.microsoft.com/office/word/2010/wordprocessingCanvas" xmlns:cx="http://schemas.microsoft.com/office/drawing/2014/chartex" xmlns:cx1="http://schemas.microsoft.com/office/drawing/2015/9/8/chartex" xmlns:cx2="http://schemas.microsoft.com/office/drawing/2015/10/21/chartex" xmlns:cx3="http://schemas.microsoft.com/office/drawing/2016/5/9/chartex" xmlns:cx4="http://schemas.microsoft.com/office/drawing/2016/5/10/chartex" xmlns:cx5="http://schemas.microsoft.com/office/drawing/2016/5/11/chartex" xmlns:cx6="http://schemas.microsoft.com/office/drawing/2016/5/12/chartex" xmlns:cx7="http://schemas.microsoft.com/office/drawing/2016/5/13/chartex" xmlns:cx8="http://schemas.microsoft.com/office/drawing/2016/5/14/chartex" xmlns:mc="http://schemas.openxmlformats.org/markup-compatibility/2006" xmlns:aink="http://schemas.microsoft.com/office/drawing/2016/ink" xmlns:am3d="http://schemas.microsoft.com/office/drawing/2017/model3d" xmlns:o="urn:schemas-microsoft-com:office:office" xmlns:oel="http://schemas.microsoft.com/office/2019/extlst" xmlns:r="http://schemas.openxmlformats.org/officeDocument/2006/relationships" xmlns:m="http://schemas.openxmlformats.org/officeDocument/2006/math" xmlns:v="urn:schemas-microsoft-com:vml" xmlns:wp14="http://schemas.microsoft.com/office/word/2010/wordprocessingDrawing" xmlns:wp="http://schemas.openxmlformats.org/drawingml/2006/wordprocessingDrawing" xmlns:w10="urn:schemas-microsoft-com:office:word" xmlns:w="http://schemas.openxmlformats.org/wordprocessingml/2006/main" xmlns:w14="http://schemas.microsoft.com/office/word/2010/wordml" xmlns:w15="http://schemas.microsoft.com/office/word/2012/wordml" xmlns:w16cex="http://schemas.microsoft.com/office/word/2018/wordml/cex" xmlns:w16cid="http://schemas.microsoft.com/office/word/2016/wordml/cid" xmlns:w16="http://schemas.microsoft.com/office/word/2018/wordml" xmlns:w16sdtdh="http://schemas.microsoft.com/office/word/2020/wordml/sdtdatahash" xmlns:w16se="http://schemas.microsoft.com/office/word/2015/wordml/symex" xmlns:wpg="http://schemas.microsoft.com/office/word/2010/wordprocessingGroup" xmlns:wpi="http://schemas.microsoft.com/office/word/2010/wordprocessingInk" xmlns:wne="http://schemas.microsoft.com/office/word/2006/wordml" xmlns:wps="http://schemas.microsoft.com/office/word/2010/wordprocessingShape" mc:Ignorable="w14 w15 w16se w16cid w16 w16cex w16sdtdh wp14">
+  <w:p>
+    <w:pPr>
+      <w:pStyle w:val="a7"/>
+    </w:pPr>
+  </w:p>
+</w:ftr>
+</file>
+
 <file path=word/footnotes.xml><?xml version="1.0" encoding="utf-8"?>
 <w:footnotes xmlns:wpc="http://schemas.microsoft.com/office/word/2010/wordprocessingCanvas" xmlns:cx="http://schemas.microsoft.com/office/drawing/2014/chartex" xmlns:cx1="http://schemas.microsoft.com/office/drawing/2015/9/8/chartex" xmlns:cx2="http://schemas.microsoft.com/office/drawing/2015/10/21/chartex" xmlns:cx3="http://schemas.microsoft.com/office/drawing/2016/5/9/chartex" xmlns:cx4="http://schemas.microsoft.com/office/drawing/2016/5/10/chartex" xmlns:cx5="http://schemas.microsoft.com/office/drawing/2016/5/11/chartex" xmlns:cx6="http://schemas.microsoft.com/office/drawing/2016/5/12/chartex" xmlns:cx7="http://schemas.microsoft.com/office/drawing/2016/5/13/chartex" xmlns:cx8="http://schemas.microsoft.com/office/drawing/2016/5/14/chartex" xmlns:mc="http://schemas.openxmlformats.org/markup-compatibility/2006" xmlns:aink="http://schemas.microsoft.com/office/drawing/2016/ink" xmlns:am3d="http://schemas.microsoft.com/office/drawing/2017/model3d" xmlns:o="urn:schemas-microsoft-com:office:office" xmlns:oel="http://schemas.microsoft.com/office/2019/extlst" xmlns:r="http://schemas.openxmlformats.org/officeDocument/2006/relationships" xmlns:m="http://schemas.openxmlformats.org/officeDocument/2006/math" xmlns:v="urn:schemas-microsoft-com:vml" xmlns:wp14="http://schemas.microsoft.com/office/word/2010/wordprocessingDrawing" xmlns:wp="http://schemas.openxmlformats.org/drawingml/2006/wordprocessingDrawing" xmlns:w10="urn:schemas-microsoft-com:office:word" xmlns:w="http://schemas.openxmlformats.org/wordprocessingml/2006/main" xmlns:w14="http://schemas.microsoft.com/office/word/2010/wordml" xmlns:w15="http://schemas.microsoft.com/office/word/2012/wordml" xmlns:w16cex="http://schemas.microsoft.com/office/word/2018/wordml/cex" xmlns:w16cid="http://schemas.microsoft.com/office/word/2016/wordml/cid" xmlns:w16="http://schemas.microsoft.com/office/word/2018/wordml" xmlns:w16sdtdh="http://schemas.microsoft.com/office/word/2020/wordml/sdtdatahash" xmlns:w16se="http://schemas.microsoft.com/office/word/2015/wordml/symex" xmlns:wpg="http://schemas.microsoft.com/office/word/2010/wordprocessingGroup" xmlns:wpi="http://schemas.microsoft.com/office/word/2010/wordprocessingInk" xmlns:wne="http://schemas.microsoft.com/office/word/2006/wordml" xmlns:wps="http://schemas.microsoft.com/office/word/2010/wordprocessingShape" mc:Ignorable="w14 w15 w16se w16cid w16 w16cex w16sdtdh wp14">
   <w:footnote w:type="separator" w:id="-1">
@@ -1363,6 +1148,16 @@
 </file>
 
 <file path=word/header1.xml><?xml version="1.0" encoding="utf-8"?>
+<w:hdr xmlns:wpc="http://schemas.microsoft.com/office/word/2010/wordprocessingCanvas" xmlns:cx="http://schemas.microsoft.com/office/drawing/2014/chartex" xmlns:cx1="http://schemas.microsoft.com/office/drawing/2015/9/8/chartex" xmlns:cx2="http://schemas.microsoft.com/office/drawing/2015/10/21/chartex" xmlns:cx3="http://schemas.microsoft.com/office/drawing/2016/5/9/chartex" xmlns:cx4="http://schemas.microsoft.com/office/drawing/2016/5/10/chartex" xmlns:cx5="http://schemas.microsoft.com/office/drawing/2016/5/11/chartex" xmlns:cx6="http://schemas.microsoft.com/office/drawing/2016/5/12/chartex" xmlns:cx7="http://schemas.microsoft.com/office/drawing/2016/5/13/chartex" xmlns:cx8="http://schemas.microsoft.com/office/drawing/2016/5/14/chartex" xmlns:mc="http://schemas.openxmlformats.org/markup-compatibility/2006" xmlns:aink="http://schemas.microsoft.com/office/drawing/2016/ink" xmlns:am3d="http://schemas.microsoft.com/office/drawing/2017/model3d" xmlns:o="urn:schemas-microsoft-com:office:office" xmlns:oel="http://schemas.microsoft.com/office/2019/extlst" xmlns:r="http://schemas.openxmlformats.org/officeDocument/2006/relationships" xmlns:m="http://schemas.openxmlformats.org/officeDocument/2006/math" xmlns:v="urn:schemas-microsoft-com:vml" xmlns:wp14="http://schemas.microsoft.com/office/word/2010/wordprocessingDrawing" xmlns:wp="http://schemas.openxmlformats.org/drawingml/2006/wordprocessingDrawing" xmlns:w10="urn:schemas-microsoft-com:office:word" xmlns:w="http://schemas.openxmlformats.org/wordprocessingml/2006/main" xmlns:w14="http://schemas.microsoft.com/office/word/2010/wordml" xmlns:w15="http://schemas.microsoft.com/office/word/2012/wordml" xmlns:w16cex="http://schemas.microsoft.com/office/word/2018/wordml/cex" xmlns:w16cid="http://schemas.microsoft.com/office/word/2016/wordml/cid" xmlns:w16="http://schemas.microsoft.com/office/word/2018/wordml" xmlns:w16sdtdh="http://schemas.microsoft.com/office/word/2020/wordml/sdtdatahash" xmlns:w16se="http://schemas.microsoft.com/office/word/2015/wordml/symex" xmlns:wpg="http://schemas.microsoft.com/office/word/2010/wordprocessingGroup" xmlns:wpi="http://schemas.microsoft.com/office/word/2010/wordprocessingInk" xmlns:wne="http://schemas.microsoft.com/office/word/2006/wordml" xmlns:wps="http://schemas.microsoft.com/office/word/2010/wordprocessingShape" mc:Ignorable="w14 w15 w16se w16cid w16 w16cex w16sdtdh wp14">
+  <w:p>
+    <w:pPr>
+      <w:pStyle w:val="a5"/>
+    </w:pPr>
+  </w:p>
+</w:hdr>
+</file>
+
+<file path=word/header2.xml><?xml version="1.0" encoding="utf-8"?>
 <w:hdr xmlns:wpc="http://schemas.microsoft.com/office/word/2010/wordprocessingCanvas" xmlns:cx="http://schemas.microsoft.com/office/drawing/2014/chartex" xmlns:cx1="http://schemas.microsoft.com/office/drawing/2015/9/8/chartex" xmlns:cx2="http://schemas.microsoft.com/office/drawing/2015/10/21/chartex" xmlns:cx3="http://schemas.microsoft.com/office/drawing/2016/5/9/chartex" xmlns:cx4="http://schemas.microsoft.com/office/drawing/2016/5/10/chartex" xmlns:cx5="http://schemas.microsoft.com/office/drawing/2016/5/11/chartex" xmlns:cx6="http://schemas.microsoft.com/office/drawing/2016/5/12/chartex" xmlns:cx7="http://schemas.microsoft.com/office/drawing/2016/5/13/chartex" xmlns:cx8="http://schemas.microsoft.com/office/drawing/2016/5/14/chartex" xmlns:mc="http://schemas.openxmlformats.org/markup-compatibility/2006" xmlns:aink="http://schemas.microsoft.com/office/drawing/2016/ink" xmlns:am3d="http://schemas.microsoft.com/office/drawing/2017/model3d" xmlns:o="urn:schemas-microsoft-com:office:office" xmlns:oel="http://schemas.microsoft.com/office/2019/extlst" xmlns:r="http://schemas.openxmlformats.org/officeDocument/2006/relationships" xmlns:m="http://schemas.openxmlformats.org/officeDocument/2006/math" xmlns:v="urn:schemas-microsoft-com:vml" xmlns:wp14="http://schemas.microsoft.com/office/word/2010/wordprocessingDrawing" xmlns:wp="http://schemas.openxmlformats.org/drawingml/2006/wordprocessingDrawing" xmlns:w10="urn:schemas-microsoft-com:office:word" xmlns:w="http://schemas.openxmlformats.org/wordprocessingml/2006/main" xmlns:w14="http://schemas.microsoft.com/office/word/2010/wordml" xmlns:w15="http://schemas.microsoft.com/office/word/2012/wordml" xmlns:w16cex="http://schemas.microsoft.com/office/word/2018/wordml/cex" xmlns:w16cid="http://schemas.microsoft.com/office/word/2016/wordml/cid" xmlns:w16="http://schemas.microsoft.com/office/word/2018/wordml" xmlns:w16sdtdh="http://schemas.microsoft.com/office/word/2020/wordml/sdtdatahash" xmlns:w16se="http://schemas.microsoft.com/office/word/2015/wordml/symex" xmlns:wpg="http://schemas.microsoft.com/office/word/2010/wordprocessingGroup" xmlns:wpi="http://schemas.microsoft.com/office/word/2010/wordprocessingInk" xmlns:wne="http://schemas.microsoft.com/office/word/2006/wordml" xmlns:wps="http://schemas.microsoft.com/office/word/2010/wordprocessingShape" mc:Ignorable="w14 w15 w16se w16cid w16 w16cex w16sdtdh wp14">
   <w:p>
     <w:pPr>
@@ -1381,8 +1176,37 @@
       <w:rPr>
         <w:color w:val="000000"/>
       </w:rPr>
-      <w:t>User Id: ________</w:t>
+      <w:t>User Id: ______</w:t>
     </w:r>
+    <w:r>
+      <w:rPr>
+        <w:rFonts w:ascii="宋体" w:eastAsia="宋体" w:hAnsi="宋体" w:hint="eastAsia"/>
+        <w:color w:val="000000"/>
+      </w:rPr>
+      <w:t>zhw</w:t>
+    </w:r>
+    <w:r>
+      <w:rPr>
+        <w:color w:val="000000"/>
+      </w:rPr>
+      <w:t>323</w:t>
+    </w:r>
+    <w:r>
+      <w:rPr>
+        <w:color w:val="000000"/>
+      </w:rPr>
+      <w:t>__</w:t>
+    </w:r>
+  </w:p>
+</w:hdr>
+</file>
+
+<file path=word/header3.xml><?xml version="1.0" encoding="utf-8"?>
+<w:hdr xmlns:wpc="http://schemas.microsoft.com/office/word/2010/wordprocessingCanvas" xmlns:cx="http://schemas.microsoft.com/office/drawing/2014/chartex" xmlns:cx1="http://schemas.microsoft.com/office/drawing/2015/9/8/chartex" xmlns:cx2="http://schemas.microsoft.com/office/drawing/2015/10/21/chartex" xmlns:cx3="http://schemas.microsoft.com/office/drawing/2016/5/9/chartex" xmlns:cx4="http://schemas.microsoft.com/office/drawing/2016/5/10/chartex" xmlns:cx5="http://schemas.microsoft.com/office/drawing/2016/5/11/chartex" xmlns:cx6="http://schemas.microsoft.com/office/drawing/2016/5/12/chartex" xmlns:cx7="http://schemas.microsoft.com/office/drawing/2016/5/13/chartex" xmlns:cx8="http://schemas.microsoft.com/office/drawing/2016/5/14/chartex" xmlns:mc="http://schemas.openxmlformats.org/markup-compatibility/2006" xmlns:aink="http://schemas.microsoft.com/office/drawing/2016/ink" xmlns:am3d="http://schemas.microsoft.com/office/drawing/2017/model3d" xmlns:o="urn:schemas-microsoft-com:office:office" xmlns:oel="http://schemas.microsoft.com/office/2019/extlst" xmlns:r="http://schemas.openxmlformats.org/officeDocument/2006/relationships" xmlns:m="http://schemas.openxmlformats.org/officeDocument/2006/math" xmlns:v="urn:schemas-microsoft-com:vml" xmlns:wp14="http://schemas.microsoft.com/office/word/2010/wordprocessingDrawing" xmlns:wp="http://schemas.openxmlformats.org/drawingml/2006/wordprocessingDrawing" xmlns:w10="urn:schemas-microsoft-com:office:word" xmlns:w="http://schemas.openxmlformats.org/wordprocessingml/2006/main" xmlns:w14="http://schemas.microsoft.com/office/word/2010/wordml" xmlns:w15="http://schemas.microsoft.com/office/word/2012/wordml" xmlns:w16cex="http://schemas.microsoft.com/office/word/2018/wordml/cex" xmlns:w16cid="http://schemas.microsoft.com/office/word/2016/wordml/cid" xmlns:w16="http://schemas.microsoft.com/office/word/2018/wordml" xmlns:w16sdtdh="http://schemas.microsoft.com/office/word/2020/wordml/sdtdatahash" xmlns:w16se="http://schemas.microsoft.com/office/word/2015/wordml/symex" xmlns:wpg="http://schemas.microsoft.com/office/word/2010/wordprocessingGroup" xmlns:wpi="http://schemas.microsoft.com/office/word/2010/wordprocessingInk" xmlns:wne="http://schemas.microsoft.com/office/word/2006/wordml" xmlns:wps="http://schemas.microsoft.com/office/word/2010/wordprocessingShape" mc:Ignorable="w14 w15 w16se w16cid w16 w16cex w16sdtdh wp14">
+  <w:p>
+    <w:pPr>
+      <w:pStyle w:val="a5"/>
+    </w:pPr>
   </w:p>
 </w:hdr>
 </file>

</xml_diff>